<commit_message>
Test them text trong file
</commit_message>
<xml_diff>
--- a/Bao cao tien do nhom 7_tuan 3.docx
+++ b/Bao cao tien do nhom 7_tuan 3.docx
@@ -88,8 +88,6 @@
         </w:rPr>
         <w:t xml:space="preserve"> Ứng dụng Loa Chung Cư</w:t>
       </w:r>
-      <w:bookmarkStart w:id="0" w:name="_GoBack"/>
-      <w:bookmarkEnd w:id="0"/>
     </w:p>
     <w:p>
       <w:pPr>
@@ -495,6 +493,56 @@
           <w:szCs w:val="26"/>
         </w:rPr>
       </w:pPr>
+    </w:p>
+    <w:p>
+      <w:pPr>
+        <w:pStyle w:val="ListParagraph"/>
+        <w:spacing w:after="0" w:line="288" w:lineRule="auto"/>
+        <w:ind w:left="1080"/>
+        <w:rPr>
+          <w:rFonts w:ascii="Times New Roman" w:hAnsi="Times New Roman" w:cs="Times New Roman"/>
+          <w:sz w:val="26"/>
+          <w:szCs w:val="26"/>
+          <w:lang w:val="en-US"/>
+        </w:rPr>
+      </w:pPr>
+    </w:p>
+    <w:p>
+      <w:pPr>
+        <w:pStyle w:val="ListParagraph"/>
+        <w:spacing w:after="0" w:line="288" w:lineRule="auto"/>
+        <w:ind w:left="1080"/>
+        <w:rPr>
+          <w:rFonts w:ascii="Times New Roman" w:hAnsi="Times New Roman" w:cs="Times New Roman"/>
+          <w:sz w:val="26"/>
+          <w:szCs w:val="26"/>
+          <w:lang w:val="en-US"/>
+        </w:rPr>
+      </w:pPr>
+    </w:p>
+    <w:p>
+      <w:pPr>
+        <w:pStyle w:val="ListParagraph"/>
+        <w:spacing w:after="0" w:line="288" w:lineRule="auto"/>
+        <w:ind w:left="1080"/>
+        <w:rPr>
+          <w:rFonts w:ascii="Times New Roman" w:hAnsi="Times New Roman" w:cs="Times New Roman"/>
+          <w:sz w:val="26"/>
+          <w:szCs w:val="26"/>
+          <w:lang w:val="en-US"/>
+        </w:rPr>
+      </w:pPr>
+      <w:r>
+        <w:rPr>
+          <w:rFonts w:ascii="Times New Roman" w:hAnsi="Times New Roman" w:cs="Times New Roman"/>
+          <w:sz w:val="26"/>
+          <w:szCs w:val="26"/>
+          <w:lang w:val="en-US"/>
+        </w:rPr>
+        <w:t>Thiện thử test github</w:t>
+      </w:r>
+      <w:bookmarkStart w:id="0" w:name="_GoBack"/>
+      <w:bookmarkEnd w:id="0"/>
     </w:p>
     <w:p>
       <w:pPr>

</xml_diff>